<commit_message>
[KI-315] Update der bpmn.ai Produktseite nach Feedback von FrankK
</commit_message>
<xml_diff>
--- a/marketing/bpmn.ai produktseite/bpmni.ai Produktseite.docx
+++ b/marketing/bpmn.ai produktseite/bpmni.ai Produktseite.docx
@@ -14,10 +14,58 @@
       <w:r>
         <w:rPr>
           <w:rFonts w:ascii="Oswald Medium" w:hAnsi="Oswald Medium"/>
+          <w:noProof/>
           <w:sz w:val="72"/>
           <w:szCs w:val="72"/>
         </w:rPr>
-        <w:t>Bpmn.ai</w:t>
+        <w:drawing>
+          <wp:inline distT="0" distB="0" distL="0" distR="0">
+            <wp:extent cx="3734789" cy="501650"/>
+            <wp:effectExtent l="0" t="0" r="0" b="0"/>
+            <wp:docPr id="13" name="Picture 13"/>
+            <wp:cNvGraphicFramePr>
+              <a:graphicFrameLocks xmlns:a="http://schemas.openxmlformats.org/drawingml/2006/main" noChangeAspect="1"/>
+            </wp:cNvGraphicFramePr>
+            <a:graphic xmlns:a="http://schemas.openxmlformats.org/drawingml/2006/main">
+              <a:graphicData uri="http://schemas.openxmlformats.org/drawingml/2006/picture">
+                <pic:pic xmlns:pic="http://schemas.openxmlformats.org/drawingml/2006/picture">
+                  <pic:nvPicPr>
+                    <pic:cNvPr id="13" name="bpmn.ai-logo.png"/>
+                    <pic:cNvPicPr/>
+                  </pic:nvPicPr>
+                  <pic:blipFill rotWithShape="1">
+                    <a:blip r:embed="rId6" cstate="print">
+                      <a:extLst>
+                        <a:ext uri="{28A0092B-C50C-407E-A947-70E740481C1C}">
+                          <a14:useLocalDpi xmlns:a14="http://schemas.microsoft.com/office/drawing/2010/main" val="0"/>
+                        </a:ext>
+                      </a:extLst>
+                    </a:blip>
+                    <a:srcRect r="35125"/>
+                    <a:stretch/>
+                  </pic:blipFill>
+                  <pic:spPr bwMode="auto">
+                    <a:xfrm>
+                      <a:off x="0" y="0"/>
+                      <a:ext cx="3734789" cy="501650"/>
+                    </a:xfrm>
+                    <a:prstGeom prst="rect">
+                      <a:avLst/>
+                    </a:prstGeom>
+                    <a:ln>
+                      <a:noFill/>
+                    </a:ln>
+                    <a:extLst>
+                      <a:ext uri="{53640926-AAD7-44D8-BBD7-CCE9431645EC}">
+                        <a14:shadowObscured xmlns:a14="http://schemas.microsoft.com/office/drawing/2010/main"/>
+                      </a:ext>
+                    </a:extLst>
+                  </pic:spPr>
+                </pic:pic>
+              </a:graphicData>
+            </a:graphic>
+          </wp:inline>
+        </w:drawing>
       </w:r>
     </w:p>
     <w:p>
@@ -43,7 +91,7 @@
               <wp:posOffset>-95250</wp:posOffset>
             </wp:positionH>
             <wp:positionV relativeFrom="paragraph">
-              <wp:posOffset>73883</wp:posOffset>
+              <wp:posOffset>102458</wp:posOffset>
             </wp:positionV>
             <wp:extent cx="5856605" cy="3224530"/>
             <wp:effectExtent l="0" t="0" r="0" b="1270"/>
@@ -60,7 +108,7 @@
                     <pic:cNvPicPr/>
                   </pic:nvPicPr>
                   <pic:blipFill>
-                    <a:blip r:embed="rId6">
+                    <a:blip r:embed="rId7">
                       <a:extLst>
                         <a:ext uri="{28A0092B-C50C-407E-A947-70E740481C1C}">
                           <a14:useLocalDpi xmlns:a14="http://schemas.microsoft.com/office/drawing/2010/main" val="0"/>
@@ -106,14 +154,21 @@
           <w:rFonts w:ascii="Oswald Medium" w:hAnsi="Oswald Medium"/>
           <w:szCs w:val="72"/>
         </w:rPr>
-        <w:t xml:space="preserve">Bpmn.ai bezeichnet den Ansatz, aus Daten, die Prozesse in ihrer täglichen Ausführung generieren, zu nutzen. Dabei macht man sich </w:t>
-      </w:r>
-      <w:r>
-        <w:rPr>
-          <w:rFonts w:ascii="Oswald Medium" w:hAnsi="Oswald Medium"/>
-          <w:szCs w:val="72"/>
-        </w:rPr>
-        <w:t xml:space="preserve">einem Ansatz aus </w:t>
+        <w:t xml:space="preserve">Bpmn.ai bezeichnet den Ansatz, aus Daten, die Prozesse in ihrer täglichen Ausführung generieren, zu nutzen. </w:t>
+      </w:r>
+      <w:r>
+        <w:rPr>
+          <w:rFonts w:ascii="Oswald Medium" w:hAnsi="Oswald Medium"/>
+          <w:szCs w:val="72"/>
+        </w:rPr>
+        <w:t>Aus</w:t>
+      </w:r>
+      <w:r>
+        <w:rPr>
+          <w:rFonts w:ascii="Oswald Medium" w:hAnsi="Oswald Medium"/>
+          <w:szCs w:val="72"/>
+        </w:rPr>
+        <w:t xml:space="preserve"> </w:t>
       </w:r>
       <w:r>
         <w:rPr>
@@ -176,7 +231,30 @@
           <w:rFonts w:ascii="Oswald Medium" w:hAnsi="Oswald Medium"/>
           <w:szCs w:val="72"/>
         </w:rPr>
-        <w:t>) zur Nutze: dem Machine Learning</w:t>
+        <w:t xml:space="preserve">) </w:t>
+      </w:r>
+      <w:r>
+        <w:rPr>
+          <w:rFonts w:ascii="Oswald Medium" w:hAnsi="Oswald Medium"/>
+          <w:szCs w:val="72"/>
+        </w:rPr>
+        <w:t xml:space="preserve">eignet sich dafür der Ansatz des </w:t>
+      </w:r>
+      <w:proofErr w:type="spellStart"/>
+      <w:r>
+        <w:rPr>
+          <w:rFonts w:ascii="Oswald Medium" w:hAnsi="Oswald Medium"/>
+          <w:szCs w:val="72"/>
+        </w:rPr>
+        <w:t>Machine</w:t>
+      </w:r>
+      <w:proofErr w:type="spellEnd"/>
+      <w:r>
+        <w:rPr>
+          <w:rFonts w:ascii="Oswald Medium" w:hAnsi="Oswald Medium"/>
+          <w:szCs w:val="72"/>
+        </w:rPr>
+        <w:t xml:space="preserve"> Learning</w:t>
       </w:r>
       <w:r>
         <w:rPr>
@@ -197,7 +275,21 @@
           <w:rFonts w:ascii="Oswald Medium" w:hAnsi="Oswald Medium"/>
           <w:szCs w:val="72"/>
         </w:rPr>
-        <w:t xml:space="preserve"> Dabei wird durch Lernen ein Modell generiert, um Entscheidungen durch eine Maschine treffen zu können.</w:t>
+        <w:t xml:space="preserve"> Dabei wird durch Lernen ein </w:t>
+      </w:r>
+      <w:r>
+        <w:rPr>
+          <w:rFonts w:ascii="Oswald Medium" w:hAnsi="Oswald Medium"/>
+          <w:szCs w:val="72"/>
+        </w:rPr>
+        <w:t>ML-</w:t>
+      </w:r>
+      <w:r>
+        <w:rPr>
+          <w:rFonts w:ascii="Oswald Medium" w:hAnsi="Oswald Medium"/>
+          <w:szCs w:val="72"/>
+        </w:rPr>
+        <w:t>Modell generiert, um Entscheidungen durch eine Maschine treffen zu können.</w:t>
       </w:r>
       <w:r>
         <w:rPr>
@@ -218,7 +310,37 @@
           <w:rFonts w:ascii="Oswald Medium" w:hAnsi="Oswald Medium"/>
           <w:szCs w:val="72"/>
         </w:rPr>
-        <w:t xml:space="preserve"> die gesammelten Daten für das Anlernen eines Machine Learning Algorithmus genutzt werden </w:t>
+        <w:t xml:space="preserve"> die gesammelten Daten für das Anlernen </w:t>
+      </w:r>
+      <w:r>
+        <w:rPr>
+          <w:rFonts w:ascii="Oswald Medium" w:hAnsi="Oswald Medium"/>
+          <w:szCs w:val="72"/>
+        </w:rPr>
+        <w:t>vom</w:t>
+      </w:r>
+      <w:r>
+        <w:rPr>
+          <w:rFonts w:ascii="Oswald Medium" w:hAnsi="Oswald Medium"/>
+          <w:szCs w:val="72"/>
+        </w:rPr>
+        <w:t xml:space="preserve"> </w:t>
+      </w:r>
+      <w:proofErr w:type="spellStart"/>
+      <w:r>
+        <w:rPr>
+          <w:rFonts w:ascii="Oswald Medium" w:hAnsi="Oswald Medium"/>
+          <w:szCs w:val="72"/>
+        </w:rPr>
+        <w:t>Machine</w:t>
+      </w:r>
+      <w:proofErr w:type="spellEnd"/>
+      <w:r>
+        <w:rPr>
+          <w:rFonts w:ascii="Oswald Medium" w:hAnsi="Oswald Medium"/>
+          <w:szCs w:val="72"/>
+        </w:rPr>
+        <w:t xml:space="preserve"> Learning Algorithmus genutzt werden </w:t>
       </w:r>
       <w:r>
         <w:rPr>
@@ -306,7 +428,23 @@
           <w:rFonts w:ascii="Oswald Medium" w:hAnsi="Oswald Medium"/>
           <w:szCs w:val="72"/>
         </w:rPr>
-        <w:t>Bpmn.ai umfasst die gesamte Pipeline von der Datenextraktion, über die Transformation und Aufarbeitung der Daten, bis hin zum Anlernen eines geeigneten Machine Learning Algorithmus und dem zur Verfügung stellen, der daraus gewonnen Erkenntnisse.</w:t>
+        <w:t xml:space="preserve">Bpmn.ai umfasst die gesamte Pipeline von der Datenextraktion, über die Transformation und Aufarbeitung der Daten, bis hin zum Anlernen eines geeigneten </w:t>
+      </w:r>
+      <w:proofErr w:type="spellStart"/>
+      <w:r>
+        <w:rPr>
+          <w:rFonts w:ascii="Oswald Medium" w:hAnsi="Oswald Medium"/>
+          <w:szCs w:val="72"/>
+        </w:rPr>
+        <w:t>Machine</w:t>
+      </w:r>
+      <w:proofErr w:type="spellEnd"/>
+      <w:r>
+        <w:rPr>
+          <w:rFonts w:ascii="Oswald Medium" w:hAnsi="Oswald Medium"/>
+          <w:szCs w:val="72"/>
+        </w:rPr>
+        <w:t xml:space="preserve"> Learning Algorithmus und dem zur Verfügung stellen, der daraus gewonnen Erkenntnisse.</w:t>
       </w:r>
       <w:r>
         <w:rPr>
@@ -384,6 +522,13 @@
           <w:szCs w:val="72"/>
         </w:rPr>
         <w:t>Engpassanalysen</w:t>
+      </w:r>
+      <w:r>
+        <w:rPr>
+          <w:rFonts w:ascii="Oswald Medium" w:hAnsi="Oswald Medium"/>
+          <w:szCs w:val="72"/>
+        </w:rPr>
+        <w:t>, Prozessdauervorhersagen</w:t>
       </w:r>
       <w:r>
         <w:rPr>
@@ -865,7 +1010,7 @@
                     <pic:cNvPicPr/>
                   </pic:nvPicPr>
                   <pic:blipFill>
-                    <a:blip r:embed="rId7">
+                    <a:blip r:embed="rId8">
                       <a:extLst>
                         <a:ext uri="{28A0092B-C50C-407E-A947-70E740481C1C}">
                           <a14:useLocalDpi xmlns:a14="http://schemas.microsoft.com/office/drawing/2010/main" val="0"/>
@@ -1002,6 +1147,36 @@
         </w:rPr>
         <w:t>matisiert freigegeben oder abgelehnt.</w:t>
       </w:r>
+      <w:r>
+        <w:rPr>
+          <w:rFonts w:ascii="Oswald Medium" w:hAnsi="Oswald Medium"/>
+        </w:rPr>
+        <w:t xml:space="preserve"> </w:t>
+      </w:r>
+      <w:r>
+        <w:rPr>
+          <w:rFonts w:ascii="Oswald Medium" w:hAnsi="Oswald Medium"/>
+        </w:rPr>
+        <w:t>Die Konstellation, dass eine manuelle Aktivität zu einer Entscheidung führt</w:t>
+      </w:r>
+      <w:r>
+        <w:rPr>
+          <w:rFonts w:ascii="Oswald Medium" w:hAnsi="Oswald Medium"/>
+        </w:rPr>
+        <w:t xml:space="preserve"> ist in Unternehmensprozessen </w:t>
+      </w:r>
+      <w:r>
+        <w:rPr>
+          <w:rFonts w:ascii="Oswald Medium" w:hAnsi="Oswald Medium"/>
+        </w:rPr>
+        <w:t>sehr häufig zu finden</w:t>
+      </w:r>
+      <w:r>
+        <w:rPr>
+          <w:rFonts w:ascii="Oswald Medium" w:hAnsi="Oswald Medium"/>
+        </w:rPr>
+        <w:t>.</w:t>
+      </w:r>
     </w:p>
     <w:p>
       <w:pPr>
@@ -1025,7 +1200,7 @@
           <w:b/>
           <w:sz w:val="32"/>
         </w:rPr>
-        <w:t>Einsatz von künstlicher Intelligenz</w:t>
+        <w:t>Dies ist eine Chance für den Einsatz von KI</w:t>
       </w:r>
     </w:p>
     <w:p>
@@ -1059,7 +1234,14 @@
         <w:rPr>
           <w:rFonts w:ascii="Oswald Medium" w:hAnsi="Oswald Medium"/>
         </w:rPr>
-        <w:t xml:space="preserve"> zu Grunde lagen, als auch die Entscheidung selber, da diese jeweils als Prozessvariablen vorliegen und gespeichert werden. Durch </w:t>
+        <w:t xml:space="preserve"> zu Grunde lagen, als auch die Entscheidung selber, da diese jeweils als Prozessvariablen vorliegen und gespeichert </w:t>
+      </w:r>
+      <w:r>
+        <w:rPr>
+          <w:rFonts w:ascii="Oswald Medium" w:hAnsi="Oswald Medium"/>
+        </w:rPr>
+        <w:lastRenderedPageBreak/>
+        <w:t xml:space="preserve">werden. Durch </w:t>
       </w:r>
       <w:r>
         <w:rPr>
@@ -1071,14 +1253,25 @@
         <w:rPr>
           <w:rFonts w:ascii="Oswald Medium" w:hAnsi="Oswald Medium"/>
         </w:rPr>
-        <w:t xml:space="preserve">Aufbereitung dieser Daten und dem Anlernen eines Machine Learning </w:t>
-      </w:r>
-      <w:r>
-        <w:rPr>
-          <w:rFonts w:ascii="Oswald Medium" w:hAnsi="Oswald Medium"/>
-        </w:rPr>
-        <w:lastRenderedPageBreak/>
-        <w:t xml:space="preserve">Algorithmus kann ein </w:t>
+        <w:t xml:space="preserve">Aufbereitung dieser Daten und dem Anlernen eines </w:t>
+      </w:r>
+      <w:r>
+        <w:rPr>
+          <w:rFonts w:ascii="Oswald Medium" w:hAnsi="Oswald Medium"/>
+        </w:rPr>
+        <w:t>ML-</w:t>
+      </w:r>
+      <w:r>
+        <w:rPr>
+          <w:rFonts w:ascii="Oswald Medium" w:hAnsi="Oswald Medium"/>
+        </w:rPr>
+        <w:t>Modells</w:t>
+      </w:r>
+      <w:r>
+        <w:rPr>
+          <w:rFonts w:ascii="Oswald Medium" w:hAnsi="Oswald Medium"/>
+        </w:rPr>
+        <w:t xml:space="preserve"> kann ein </w:t>
       </w:r>
       <w:r>
         <w:rPr>
@@ -1158,22 +1351,6 @@
         </w:rPr>
         <w:t xml:space="preserve">Die Integration der künstlichen Intelligenz in den Prozess kann in verschiedenen Stufen passieren: </w:t>
       </w:r>
-    </w:p>
-    <w:p>
-      <w:pPr>
-        <w:jc w:val="center"/>
-        <w:rPr>
-          <w:rFonts w:ascii="Oswald Medium" w:hAnsi="Oswald Medium"/>
-        </w:rPr>
-      </w:pPr>
-    </w:p>
-    <w:p>
-      <w:pPr>
-        <w:jc w:val="center"/>
-        <w:rPr>
-          <w:rFonts w:ascii="Oswald Medium" w:hAnsi="Oswald Medium"/>
-        </w:rPr>
-      </w:pPr>
     </w:p>
     <w:p>
       <w:pPr>
@@ -1246,7 +1423,14 @@
           <w:rFonts w:ascii="Oswald Medium" w:hAnsi="Oswald Medium"/>
           <w:sz w:val="28"/>
         </w:rPr>
-        <w:t xml:space="preserve"> ohne KI Einsatz</w:t>
+        <w:t xml:space="preserve"> ohne KI-</w:t>
+      </w:r>
+      <w:r>
+        <w:rPr>
+          <w:rFonts w:ascii="Oswald Medium" w:hAnsi="Oswald Medium"/>
+          <w:sz w:val="28"/>
+        </w:rPr>
+        <w:t>Einsatz</w:t>
       </w:r>
     </w:p>
     <w:p>
@@ -1272,7 +1456,7 @@
         <w:rPr>
           <w:rFonts w:ascii="Oswald Medium" w:hAnsi="Oswald Medium"/>
         </w:rPr>
-        <w:t>Historische Daten werden vorverarbeitet</w:t>
+        <w:t>ML-Model wird manuell generiert</w:t>
       </w:r>
       <w:r>
         <w:rPr>
@@ -1296,7 +1480,19 @@
         <w:rPr>
           <w:rFonts w:ascii="Oswald Medium" w:hAnsi="Oswald Medium"/>
         </w:rPr>
-        <w:t>Ergebnisse werden zur Analyse des Prozesses verwendet</w:t>
+        <w:t xml:space="preserve">Ergebnisse werden zur </w:t>
+      </w:r>
+      <w:r>
+        <w:rPr>
+          <w:rFonts w:ascii="Oswald Medium" w:hAnsi="Oswald Medium"/>
+        </w:rPr>
+        <w:t>Optimierung</w:t>
+      </w:r>
+      <w:r>
+        <w:rPr>
+          <w:rFonts w:ascii="Oswald Medium" w:hAnsi="Oswald Medium"/>
+        </w:rPr>
+        <w:t xml:space="preserve"> des Prozesses verwendet</w:t>
       </w:r>
       <w:r>
         <w:rPr>
@@ -1320,19 +1516,7 @@
         <w:rPr>
           <w:rFonts w:ascii="Oswald Medium" w:hAnsi="Oswald Medium"/>
         </w:rPr>
-        <w:t>Keine</w:t>
-      </w:r>
-      <w:r>
-        <w:rPr>
-          <w:rFonts w:ascii="Oswald Medium" w:hAnsi="Oswald Medium"/>
-        </w:rPr>
-        <w:t>rlei</w:t>
-      </w:r>
-      <w:r>
-        <w:rPr>
-          <w:rFonts w:ascii="Oswald Medium" w:hAnsi="Oswald Medium"/>
-        </w:rPr>
-        <w:t xml:space="preserve"> Integration von KI im Prozess</w:t>
+        <w:t>Keine Integration von KI im Prozess</w:t>
       </w:r>
       <w:r>
         <w:rPr>
@@ -1350,7 +1534,6 @@
     </w:p>
     <w:p>
       <w:pPr>
-        <w:jc w:val="center"/>
         <w:rPr>
           <w:rFonts w:ascii="Oswald Medium" w:hAnsi="Oswald Medium"/>
         </w:rPr>
@@ -1370,29 +1553,35 @@
           <w:color w:val="7EBCA9"/>
           <w:sz w:val="28"/>
         </w:rPr>
-        <w:t xml:space="preserve">Stufe </w:t>
-      </w:r>
-      <w:r>
-        <w:rPr>
-          <w:rFonts w:ascii="Oswald Medium" w:hAnsi="Oswald Medium"/>
-          <w:color w:val="7EBCA9"/>
+        <w:t>Stufe 1</w:t>
+      </w:r>
+      <w:r>
+        <w:rPr>
+          <w:rFonts w:ascii="Oswald Medium" w:hAnsi="Oswald Medium"/>
           <w:sz w:val="28"/>
         </w:rPr>
-        <w:t>1</w:t>
+        <w:t xml:space="preserve">: </w:t>
       </w:r>
       <w:r>
         <w:rPr>
           <w:rFonts w:ascii="Oswald Medium" w:hAnsi="Oswald Medium"/>
           <w:sz w:val="28"/>
         </w:rPr>
-        <w:t xml:space="preserve">: </w:t>
+        <w:t xml:space="preserve">Pilotierung der </w:t>
       </w:r>
       <w:r>
         <w:rPr>
           <w:rFonts w:ascii="Oswald Medium" w:hAnsi="Oswald Medium"/>
           <w:sz w:val="28"/>
         </w:rPr>
-        <w:t>KI Anbindung und Protokollierung der Ergebnisse</w:t>
+        <w:t>KI</w:t>
+      </w:r>
+      <w:r>
+        <w:rPr>
+          <w:rFonts w:ascii="Oswald Medium" w:hAnsi="Oswald Medium"/>
+          <w:sz w:val="28"/>
+        </w:rPr>
+        <w:t xml:space="preserve"> und Protokollierung der Ergebnisse</w:t>
       </w:r>
     </w:p>
     <w:p>
@@ -1418,13 +1607,19 @@
         <w:rPr>
           <w:rFonts w:ascii="Oswald Medium" w:hAnsi="Oswald Medium"/>
         </w:rPr>
-        <w:t>ML Modell wird aus historischen Daten generiert</w:t>
-      </w:r>
-      <w:r>
-        <w:rPr>
-          <w:rFonts w:ascii="Oswald Medium" w:hAnsi="Oswald Medium"/>
-        </w:rPr>
-        <w:t>.</w:t>
+        <w:t xml:space="preserve">ML-Model wird </w:t>
+      </w:r>
+      <w:r>
+        <w:rPr>
+          <w:rFonts w:ascii="Oswald Medium" w:hAnsi="Oswald Medium"/>
+        </w:rPr>
+        <w:t>automatisch</w:t>
+      </w:r>
+      <w:r>
+        <w:rPr>
+          <w:rFonts w:ascii="Oswald Medium" w:hAnsi="Oswald Medium"/>
+        </w:rPr>
+        <w:t xml:space="preserve"> generiert.</w:t>
       </w:r>
     </w:p>
     <w:p>
@@ -1520,29 +1715,28 @@
           <w:color w:val="7EBCA9"/>
           <w:sz w:val="28"/>
         </w:rPr>
-        <w:t xml:space="preserve">Stufe </w:t>
-      </w:r>
-      <w:r>
-        <w:rPr>
-          <w:rFonts w:ascii="Oswald Medium" w:hAnsi="Oswald Medium"/>
-          <w:color w:val="7EBCA9"/>
+        <w:t>Stufe 2</w:t>
+      </w:r>
+      <w:r>
+        <w:rPr>
+          <w:rFonts w:ascii="Oswald Medium" w:hAnsi="Oswald Medium"/>
           <w:sz w:val="28"/>
         </w:rPr>
-        <w:t>2</w:t>
+        <w:t xml:space="preserve">: </w:t>
       </w:r>
       <w:r>
         <w:rPr>
           <w:rFonts w:ascii="Oswald Medium" w:hAnsi="Oswald Medium"/>
           <w:sz w:val="28"/>
         </w:rPr>
-        <w:t>: Konfidenzbasierte</w:t>
+        <w:t>Kontrollierter</w:t>
       </w:r>
       <w:r>
         <w:rPr>
           <w:rFonts w:ascii="Oswald Medium" w:hAnsi="Oswald Medium"/>
           <w:sz w:val="28"/>
         </w:rPr>
-        <w:t xml:space="preserve">r </w:t>
+        <w:t xml:space="preserve"> </w:t>
       </w:r>
       <w:r>
         <w:rPr>
@@ -1584,8 +1778,17 @@
           <w:rFonts w:ascii="Oswald Medium" w:hAnsi="Oswald Medium"/>
           <w:sz w:val="28"/>
         </w:rPr>
-        <w:t xml:space="preserve"> Fallback</w:t>
-      </w:r>
+        <w:t xml:space="preserve"> </w:t>
+      </w:r>
+      <w:proofErr w:type="spellStart"/>
+      <w:r>
+        <w:rPr>
+          <w:rFonts w:ascii="Oswald Medium" w:hAnsi="Oswald Medium"/>
+          <w:sz w:val="28"/>
+        </w:rPr>
+        <w:t>Fallback</w:t>
+      </w:r>
+      <w:proofErr w:type="spellEnd"/>
     </w:p>
     <w:p>
       <w:pPr>
@@ -1610,13 +1813,7 @@
         <w:rPr>
           <w:rFonts w:ascii="Oswald Medium" w:hAnsi="Oswald Medium"/>
         </w:rPr>
-        <w:t>ML Modell wird aus historischen Daten generiert</w:t>
-      </w:r>
-      <w:r>
-        <w:rPr>
-          <w:rFonts w:ascii="Oswald Medium" w:hAnsi="Oswald Medium"/>
-        </w:rPr>
-        <w:t>.</w:t>
+        <w:t>ML-Model wird automatisch generiert.</w:t>
       </w:r>
     </w:p>
     <w:p>
@@ -1687,6 +1884,30 @@
     </w:p>
     <w:p>
       <w:pPr>
+        <w:pStyle w:val="ListParagraph"/>
+        <w:numPr>
+          <w:ilvl w:val="0"/>
+          <w:numId w:val="3"/>
+        </w:numPr>
+        <w:rPr>
+          <w:rFonts w:ascii="Oswald Medium" w:hAnsi="Oswald Medium"/>
+        </w:rPr>
+      </w:pPr>
+      <w:r>
+        <w:rPr>
+          <w:rFonts w:ascii="Oswald Medium" w:hAnsi="Oswald Medium"/>
+        </w:rPr>
+        <w:t>KI-Anteil</w:t>
+      </w:r>
+      <w:r>
+        <w:rPr>
+          <w:rFonts w:ascii="Oswald Medium" w:hAnsi="Oswald Medium"/>
+        </w:rPr>
+        <w:t xml:space="preserve"> kann gewählt werden.</w:t>
+      </w:r>
+    </w:p>
+    <w:p>
+      <w:pPr>
         <w:jc w:val="center"/>
         <w:rPr>
           <w:rFonts w:ascii="Oswald Medium" w:hAnsi="Oswald Medium"/>
@@ -1729,36 +1950,35 @@
           <w:color w:val="7EBCA9"/>
           <w:sz w:val="28"/>
         </w:rPr>
-        <w:t xml:space="preserve">Stufe </w:t>
-      </w:r>
-      <w:r>
-        <w:rPr>
-          <w:rFonts w:ascii="Oswald Medium" w:hAnsi="Oswald Medium"/>
-          <w:color w:val="7EBCA9"/>
+        <w:t>Stufe 3</w:t>
+      </w:r>
+      <w:r>
+        <w:rPr>
+          <w:rFonts w:ascii="Oswald Medium" w:hAnsi="Oswald Medium"/>
           <w:sz w:val="28"/>
         </w:rPr>
-        <w:t>3</w:t>
+        <w:t xml:space="preserve">: </w:t>
       </w:r>
       <w:r>
         <w:rPr>
           <w:rFonts w:ascii="Oswald Medium" w:hAnsi="Oswald Medium"/>
           <w:sz w:val="28"/>
         </w:rPr>
-        <w:t xml:space="preserve">: </w:t>
+        <w:t>Nachhaltige</w:t>
       </w:r>
       <w:r>
         <w:rPr>
           <w:rFonts w:ascii="Oswald Medium" w:hAnsi="Oswald Medium"/>
           <w:sz w:val="28"/>
         </w:rPr>
-        <w:t xml:space="preserve">Lerngestützte </w:t>
+        <w:t xml:space="preserve"> </w:t>
       </w:r>
       <w:r>
         <w:rPr>
           <w:rFonts w:ascii="Oswald Medium" w:hAnsi="Oswald Medium"/>
           <w:sz w:val="28"/>
         </w:rPr>
-        <w:t xml:space="preserve">KI </w:t>
+        <w:t>KI-</w:t>
       </w:r>
       <w:r>
         <w:rPr>
@@ -1798,13 +2018,7 @@
         <w:rPr>
           <w:rFonts w:ascii="Oswald Medium" w:hAnsi="Oswald Medium"/>
         </w:rPr>
-        <w:t>ML Modell wird aus historisc</w:t>
-      </w:r>
-      <w:r>
-        <w:rPr>
-          <w:rFonts w:ascii="Oswald Medium" w:hAnsi="Oswald Medium"/>
-        </w:rPr>
-        <w:t>hen Daten generiert.</w:t>
+        <w:t>ML-Model wird automatisch generiert.</w:t>
       </w:r>
     </w:p>
     <w:p>
@@ -1829,7 +2043,13 @@
         <w:rPr>
           <w:rFonts w:ascii="Oswald Medium" w:hAnsi="Oswald Medium"/>
         </w:rPr>
-        <w:t>Entscheidung, ob in einem Fall die Entscheidung durch die KI oder manuell getroffen wird, wird so getroffen, dass eine hohe Automatisierung erfolgen kann, jedoch weiterhin ein sinnvollen Lernen der KI durch neue manuelle Entscheidungen abgesichert ist.</w:t>
+        <w:t>Entscheidung, ob in einem Fall die Entscheidung durch die KI oder manuell getroffen wird, wird so getroffen, dass eine hohe Automatisierung erfolgen kann, jedoch weiterhin ein sinnvollen Lernen der KI durch neue manuelle Entscheidungen a</w:t>
+      </w:r>
+      <w:r>
+        <w:rPr>
+          <w:rFonts w:ascii="Oswald Medium" w:hAnsi="Oswald Medium"/>
+        </w:rPr>
+        <w:t>bgesichert ist.</w:t>
       </w:r>
     </w:p>
     <w:p>
@@ -1855,16 +2075,117 @@
           <w:sz w:val="32"/>
         </w:rPr>
       </w:pPr>
-    </w:p>
-    <w:p>
-      <w:pPr>
-        <w:jc w:val="center"/>
+      <w:r>
         <w:rPr>
           <w:rFonts w:ascii="Oswald Medium" w:hAnsi="Oswald Medium"/>
           <w:b/>
           <w:sz w:val="32"/>
         </w:rPr>
-      </w:pPr>
+        <w:t>Beispiele aus der Praxis</w:t>
+      </w:r>
+    </w:p>
+    <w:p>
+      <w:pPr>
+        <w:jc w:val="center"/>
+        <w:rPr>
+          <w:rFonts w:ascii="Oswald Medium" w:hAnsi="Oswald Medium"/>
+        </w:rPr>
+      </w:pPr>
+    </w:p>
+    <w:p>
+      <w:pPr>
+        <w:jc w:val="center"/>
+        <w:rPr>
+          <w:rFonts w:ascii="Oswald Medium" w:hAnsi="Oswald Medium"/>
+        </w:rPr>
+      </w:pPr>
+      <w:r>
+        <w:rPr>
+          <w:rFonts w:ascii="Oswald Medium" w:hAnsi="Oswald Medium"/>
+        </w:rPr>
+        <w:t xml:space="preserve">Für </w:t>
+      </w:r>
+      <w:proofErr w:type="spellStart"/>
+      <w:r>
+        <w:rPr>
+          <w:rFonts w:ascii="Oswald Medium" w:hAnsi="Oswald Medium"/>
+          <w:color w:val="7EBCA9"/>
+        </w:rPr>
+        <w:t>Duni</w:t>
+      </w:r>
+      <w:proofErr w:type="spellEnd"/>
+      <w:r>
+        <w:rPr>
+          <w:rFonts w:ascii="Oswald Medium" w:hAnsi="Oswald Medium"/>
+          <w:color w:val="7EBCA9"/>
+        </w:rPr>
+        <w:t xml:space="preserve"> </w:t>
+      </w:r>
+      <w:r>
+        <w:rPr>
+          <w:rFonts w:ascii="Oswald Medium" w:hAnsi="Oswald Medium"/>
+        </w:rPr>
+        <w:t xml:space="preserve">wird eine Prognose der Laufzeit des überarbeiteten Profile-Print-Prozesses daraus, </w:t>
+      </w:r>
+      <w:proofErr w:type="spellStart"/>
+      <w:r>
+        <w:rPr>
+          <w:rFonts w:ascii="Oswald Medium" w:hAnsi="Oswald Medium"/>
+        </w:rPr>
+        <w:t>in dem</w:t>
+      </w:r>
+      <w:proofErr w:type="spellEnd"/>
+      <w:r>
+        <w:rPr>
+          <w:rFonts w:ascii="Oswald Medium" w:hAnsi="Oswald Medium"/>
+        </w:rPr>
+        <w:t xml:space="preserve"> beispielsweise individualisierte Servietten für Restaurants gestaltet und hergestellt werden.</w:t>
+      </w:r>
+    </w:p>
+    <w:p>
+      <w:pPr>
+        <w:jc w:val="center"/>
+        <w:rPr>
+          <w:rFonts w:ascii="Oswald Medium" w:hAnsi="Oswald Medium"/>
+        </w:rPr>
+      </w:pPr>
+      <w:r>
+        <w:rPr>
+          <w:rFonts w:ascii="Oswald Medium" w:hAnsi="Oswald Medium"/>
+        </w:rPr>
+        <w:t xml:space="preserve">Die Idee hat sich als gut übertragbar erwiesen. Zusammen mit der </w:t>
+      </w:r>
+      <w:r>
+        <w:rPr>
+          <w:rFonts w:ascii="Oswald Medium" w:hAnsi="Oswald Medium"/>
+          <w:color w:val="7EBCA9"/>
+        </w:rPr>
+        <w:t>Westfälischen Provinzial Versicherung AG</w:t>
+      </w:r>
+      <w:r>
+        <w:rPr>
+          <w:rFonts w:ascii="Oswald Medium" w:hAnsi="Oswald Medium"/>
+        </w:rPr>
+        <w:t xml:space="preserve"> verfolgt </w:t>
+      </w:r>
+      <w:r>
+        <w:rPr>
+          <w:rFonts w:ascii="Oswald Medium" w:hAnsi="Oswald Medium"/>
+        </w:rPr>
+        <w:t>wir</w:t>
+      </w:r>
+      <w:r>
+        <w:rPr>
+          <w:rFonts w:ascii="Oswald Medium" w:hAnsi="Oswald Medium"/>
+        </w:rPr>
+        <w:t xml:space="preserve"> die Idee auch, hier nicht für die Prozessdauer, sondern um die Notwendigkeit von Rechnungsprüfungen bei der Abwicklung von KFZ-</w:t>
+      </w:r>
+      <w:r>
+        <w:rPr>
+          <w:rFonts w:ascii="Oswald Medium" w:hAnsi="Oswald Medium"/>
+        </w:rPr>
+        <w:t>Glasbruchfällen vorherzusagen.</w:t>
+      </w:r>
     </w:p>
     <w:p>
       <w:pPr>
@@ -1875,137 +2196,11 @@
           <w:sz w:val="32"/>
         </w:rPr>
       </w:pPr>
-    </w:p>
-    <w:p>
-      <w:pPr>
-        <w:jc w:val="center"/>
-        <w:rPr>
-          <w:rFonts w:ascii="Oswald Medium" w:hAnsi="Oswald Medium"/>
-          <w:b/>
-          <w:sz w:val="32"/>
-        </w:rPr>
-      </w:pPr>
-    </w:p>
-    <w:p>
-      <w:pPr>
-        <w:jc w:val="center"/>
-        <w:rPr>
-          <w:rFonts w:ascii="Oswald Medium" w:hAnsi="Oswald Medium"/>
-          <w:b/>
-          <w:sz w:val="32"/>
-        </w:rPr>
-      </w:pPr>
-      <w:r>
-        <w:rPr>
-          <w:rFonts w:ascii="Oswald Medium" w:hAnsi="Oswald Medium"/>
-          <w:b/>
-          <w:sz w:val="32"/>
+      <w:r>
+        <w:rPr>
+          <w:noProof/>
         </w:rPr>
         <w:lastRenderedPageBreak/>
-        <w:t>Beispiele aus der Praxis</w:t>
-      </w:r>
-    </w:p>
-    <w:p>
-      <w:pPr>
-        <w:jc w:val="center"/>
-        <w:rPr>
-          <w:rFonts w:ascii="Oswald Medium" w:hAnsi="Oswald Medium"/>
-        </w:rPr>
-      </w:pPr>
-    </w:p>
-    <w:p>
-      <w:pPr>
-        <w:jc w:val="center"/>
-        <w:rPr>
-          <w:rFonts w:ascii="Oswald Medium" w:hAnsi="Oswald Medium"/>
-        </w:rPr>
-      </w:pPr>
-      <w:r>
-        <w:rPr>
-          <w:rFonts w:ascii="Oswald Medium" w:hAnsi="Oswald Medium"/>
-        </w:rPr>
-        <w:t xml:space="preserve">Für </w:t>
-      </w:r>
-      <w:r>
-        <w:rPr>
-          <w:rFonts w:ascii="Oswald Medium" w:hAnsi="Oswald Medium"/>
-          <w:color w:val="7EBCA9"/>
-        </w:rPr>
-        <w:t xml:space="preserve">Duni </w:t>
-      </w:r>
-      <w:r>
-        <w:rPr>
-          <w:rFonts w:ascii="Oswald Medium" w:hAnsi="Oswald Medium"/>
-        </w:rPr>
-        <w:t>wird eine Prognose der Laufzeit des überarbeiteten Profile-Print-Prozesses daraus, in dem beispielsweise individualisierte Servietten für Restaurants gestaltet und hergestellt werden.</w:t>
-      </w:r>
-    </w:p>
-    <w:p>
-      <w:pPr>
-        <w:jc w:val="center"/>
-        <w:rPr>
-          <w:rFonts w:ascii="Oswald Medium" w:hAnsi="Oswald Medium"/>
-        </w:rPr>
-      </w:pPr>
-      <w:r>
-        <w:rPr>
-          <w:rFonts w:ascii="Oswald Medium" w:hAnsi="Oswald Medium"/>
-        </w:rPr>
-        <w:t xml:space="preserve">Die Idee hat sich als gut übertragbar erwiesen. Zusammen mit der </w:t>
-      </w:r>
-      <w:r>
-        <w:rPr>
-          <w:rFonts w:ascii="Oswald Medium" w:hAnsi="Oswald Medium"/>
-          <w:color w:val="7EBCA9"/>
-        </w:rPr>
-        <w:t>Westfälischen Provinzial Versicherung AG</w:t>
-      </w:r>
-      <w:r>
-        <w:rPr>
-          <w:rFonts w:ascii="Oswald Medium" w:hAnsi="Oswald Medium"/>
-        </w:rPr>
-        <w:t xml:space="preserve"> verfolgt </w:t>
-      </w:r>
-      <w:r>
-        <w:rPr>
-          <w:rFonts w:ascii="Oswald Medium" w:hAnsi="Oswald Medium"/>
-        </w:rPr>
-        <w:t>wir</w:t>
-      </w:r>
-      <w:r>
-        <w:rPr>
-          <w:rFonts w:ascii="Oswald Medium" w:hAnsi="Oswald Medium"/>
-        </w:rPr>
-        <w:t xml:space="preserve"> die Idee auch, hier nicht für die Prozessdauer, sondern um die Notwendigkeit von Rechnungsprüfungen bei der Abwicklung von KFZ-</w:t>
-      </w:r>
-      <w:r>
-        <w:rPr>
-          <w:rFonts w:ascii="Oswald Medium" w:hAnsi="Oswald Medium"/>
-        </w:rPr>
-        <w:t>Glasbruchfällen vorherzusagen.</w:t>
-      </w:r>
-    </w:p>
-    <w:p>
-      <w:pPr>
-        <w:jc w:val="center"/>
-        <w:rPr>
-          <w:rFonts w:ascii="Oswald Medium" w:hAnsi="Oswald Medium"/>
-        </w:rPr>
-      </w:pPr>
-    </w:p>
-    <w:p>
-      <w:pPr>
-        <w:jc w:val="center"/>
-        <w:rPr>
-          <w:rFonts w:ascii="Oswald Medium" w:hAnsi="Oswald Medium"/>
-          <w:b/>
-          <w:sz w:val="32"/>
-        </w:rPr>
-      </w:pPr>
-      <w:r>
-        <w:rPr>
-          <w:noProof/>
-        </w:rPr>
         <mc:AlternateContent>
           <mc:Choice Requires="wps">
             <w:drawing>
@@ -2173,7 +2368,23 @@
                                 <w:color w:val="000000" w:themeColor="text1"/>
                                 <w:sz w:val="22"/>
                               </w:rPr>
-                              <w:t>g der Daten für das Machine Learning durch.</w:t>
+                              <w:t xml:space="preserve">g der Daten für das </w:t>
+                            </w:r>
+                            <w:proofErr w:type="spellStart"/>
+                            <w:r>
+                              <w:rPr>
+                                <w:color w:val="000000" w:themeColor="text1"/>
+                                <w:sz w:val="22"/>
+                              </w:rPr>
+                              <w:t>Machine</w:t>
+                            </w:r>
+                            <w:proofErr w:type="spellEnd"/>
+                            <w:r>
+                              <w:rPr>
+                                <w:color w:val="000000" w:themeColor="text1"/>
+                                <w:sz w:val="22"/>
+                              </w:rPr>
+                              <w:t xml:space="preserve"> Learning durch.</w:t>
                             </w:r>
                           </w:p>
                           <w:p>
@@ -2419,7 +2630,23 @@
                                 <w:color w:val="000000" w:themeColor="text1"/>
                                 <w:sz w:val="22"/>
                               </w:rPr>
-                              <w:t>Die Camunda BPM Engine is</w:t>
+                              <w:t xml:space="preserve">Die </w:t>
+                            </w:r>
+                            <w:proofErr w:type="spellStart"/>
+                            <w:r>
+                              <w:rPr>
+                                <w:color w:val="000000" w:themeColor="text1"/>
+                                <w:sz w:val="22"/>
+                              </w:rPr>
+                              <w:t>Camunda</w:t>
+                            </w:r>
+                            <w:proofErr w:type="spellEnd"/>
+                            <w:r>
+                              <w:rPr>
+                                <w:color w:val="000000" w:themeColor="text1"/>
+                                <w:sz w:val="22"/>
+                              </w:rPr>
+                              <w:t xml:space="preserve"> BPM Engine is</w:t>
                             </w:r>
                             <w:r>
                               <w:rPr>
@@ -2440,28 +2667,53 @@
                                 <w:color w:val="000000" w:themeColor="text1"/>
                                 <w:sz w:val="22"/>
                               </w:rPr>
-                              <w:t xml:space="preserve"> Andere Prozess E</w:t>
+                              <w:t xml:space="preserve"> Andere Prozess </w:t>
+                            </w:r>
+                            <w:proofErr w:type="spellStart"/>
+                            <w:r>
+                              <w:rPr>
+                                <w:color w:val="000000" w:themeColor="text1"/>
+                                <w:sz w:val="22"/>
+                              </w:rPr>
+                              <w:t>E</w:t>
                             </w:r>
                             <w:r>
                               <w:rPr>
                                 <w:color w:val="000000" w:themeColor="text1"/>
                                 <w:sz w:val="22"/>
                               </w:rPr>
-                              <w:t>ngines wie z.B. Activiti</w:t>
+                              <w:t>ngines</w:t>
+                            </w:r>
+                            <w:proofErr w:type="spellEnd"/>
+                            <w:r>
+                              <w:rPr>
+                                <w:color w:val="000000" w:themeColor="text1"/>
+                                <w:sz w:val="22"/>
+                              </w:rPr>
+                              <w:t xml:space="preserve"> wie z.B. </w:t>
+                            </w:r>
+                            <w:proofErr w:type="spellStart"/>
+                            <w:r>
+                              <w:rPr>
+                                <w:color w:val="000000" w:themeColor="text1"/>
+                                <w:sz w:val="22"/>
+                              </w:rPr>
+                              <w:t>Activiti</w:t>
+                            </w:r>
+                            <w:proofErr w:type="spellEnd"/>
+                            <w:r>
+                              <w:rPr>
+                                <w:color w:val="000000" w:themeColor="text1"/>
+                                <w:sz w:val="22"/>
+                              </w:rPr>
+                              <w:t xml:space="preserve"> </w:t>
                             </w:r>
                             <w:r>
                               <w:rPr>
                                 <w:color w:val="000000" w:themeColor="text1"/>
                                 <w:sz w:val="22"/>
                               </w:rPr>
-                              <w:t xml:space="preserve"> oder ???</w:t>
-                            </w:r>
-                            <w:r>
-                              <w:rPr>
-                                <w:color w:val="000000" w:themeColor="text1"/>
-                                <w:sz w:val="22"/>
-                              </w:rPr>
-                              <w:t xml:space="preserve"> sind </w:t>
+                              <w:t xml:space="preserve">sind </w:t>
                             </w:r>
                             <w:r>
                               <w:rPr>
@@ -2538,7 +2790,23 @@
                           <w:color w:val="000000" w:themeColor="text1"/>
                           <w:sz w:val="22"/>
                         </w:rPr>
-                        <w:t>Die Camunda BPM Engine is</w:t>
+                        <w:t xml:space="preserve">Die </w:t>
+                      </w:r>
+                      <w:proofErr w:type="spellStart"/>
+                      <w:r>
+                        <w:rPr>
+                          <w:color w:val="000000" w:themeColor="text1"/>
+                          <w:sz w:val="22"/>
+                        </w:rPr>
+                        <w:t>Camunda</w:t>
+                      </w:r>
+                      <w:proofErr w:type="spellEnd"/>
+                      <w:r>
+                        <w:rPr>
+                          <w:color w:val="000000" w:themeColor="text1"/>
+                          <w:sz w:val="22"/>
+                        </w:rPr>
+                        <w:t xml:space="preserve"> BPM Engine is</w:t>
                       </w:r>
                       <w:r>
                         <w:rPr>
@@ -2559,28 +2827,53 @@
                           <w:color w:val="000000" w:themeColor="text1"/>
                           <w:sz w:val="22"/>
                         </w:rPr>
-                        <w:t xml:space="preserve"> Andere Prozess E</w:t>
+                        <w:t xml:space="preserve"> Andere Prozess </w:t>
+                      </w:r>
+                      <w:proofErr w:type="spellStart"/>
+                      <w:r>
+                        <w:rPr>
+                          <w:color w:val="000000" w:themeColor="text1"/>
+                          <w:sz w:val="22"/>
+                        </w:rPr>
+                        <w:t>E</w:t>
                       </w:r>
                       <w:r>
                         <w:rPr>
                           <w:color w:val="000000" w:themeColor="text1"/>
                           <w:sz w:val="22"/>
                         </w:rPr>
-                        <w:t>ngines wie z.B. Activiti</w:t>
+                        <w:t>ngines</w:t>
+                      </w:r>
+                      <w:proofErr w:type="spellEnd"/>
+                      <w:r>
+                        <w:rPr>
+                          <w:color w:val="000000" w:themeColor="text1"/>
+                          <w:sz w:val="22"/>
+                        </w:rPr>
+                        <w:t xml:space="preserve"> wie z.B. </w:t>
+                      </w:r>
+                      <w:proofErr w:type="spellStart"/>
+                      <w:r>
+                        <w:rPr>
+                          <w:color w:val="000000" w:themeColor="text1"/>
+                          <w:sz w:val="22"/>
+                        </w:rPr>
+                        <w:t>Activiti</w:t>
+                      </w:r>
+                      <w:proofErr w:type="spellEnd"/>
+                      <w:r>
+                        <w:rPr>
+                          <w:color w:val="000000" w:themeColor="text1"/>
+                          <w:sz w:val="22"/>
+                        </w:rPr>
+                        <w:t xml:space="preserve"> </w:t>
                       </w:r>
                       <w:r>
                         <w:rPr>
                           <w:color w:val="000000" w:themeColor="text1"/>
                           <w:sz w:val="22"/>
                         </w:rPr>
-                        <w:t xml:space="preserve"> oder ???</w:t>
-                      </w:r>
-                      <w:r>
-                        <w:rPr>
-                          <w:color w:val="000000" w:themeColor="text1"/>
-                          <w:sz w:val="22"/>
-                        </w:rPr>
-                        <w:t xml:space="preserve"> sind </w:t>
+                        <w:t xml:space="preserve">sind </w:t>
                       </w:r>
                       <w:r>
                         <w:rPr>
@@ -2626,8 +2919,6 @@
         </w:rPr>
         <w:t xml:space="preserve">Die </w:t>
       </w:r>
-      <w:bookmarkStart w:id="0" w:name="_GoBack"/>
-      <w:bookmarkEnd w:id="0"/>
       <w:r>
         <w:rPr>
           <w:rFonts w:ascii="Oswald Medium" w:hAnsi="Oswald Medium"/>
@@ -2669,7 +2960,7 @@
             <o:lock v:ext="edit" aspectratio="t"/>
           </v:shapetype>
           <v:shape id="Picture 11" o:spid="_x0000_s1030" type="#_x0000_t75" alt="Related image" style="position:absolute;left:0;text-align:left;margin-left:1.8pt;margin-top:1.3pt;width:139.7pt;height:24.35pt;z-index:251667456;visibility:visible;mso-wrap-style:square;mso-wrap-edited:f;mso-width-percent:0;mso-height-percent:0;mso-width-percent:0;mso-height-percent:0">
-            <v:imagedata r:id="rId8" r:href="rId9" croptop="19831f" cropbottom="23918f"/>
+            <v:imagedata r:id="rId9" o:title="camunda-logo-social" croptop="19831f" cropbottom="23918f"/>
           </v:shape>
         </w:pict>
       </w:r>
@@ -2679,7 +2970,7 @@
         </w:rPr>
         <w:pict>
           <v:shape id="Picture 16" o:spid="_x0000_s1029" type="#_x0000_t75" alt="Image result for apache spark" style="position:absolute;left:0;text-align:left;margin-left:336.7pt;margin-top:.7pt;width:79.1pt;height:42.1pt;z-index:251676672;visibility:visible;mso-wrap-style:square;mso-wrap-edited:f;mso-width-percent:0;mso-height-percent:0;mso-width-percent:0;mso-height-percent:0">
-            <v:imagedata r:id="rId10" r:href="rId11"/>
+            <v:imagedata r:id="rId10" o:title="spark-logo-trademark"/>
           </v:shape>
         </w:pict>
       </w:r>
@@ -2842,7 +3133,7 @@
         </w:rPr>
         <w:pict>
           <v:shape id="Picture 20" o:spid="_x0000_s1028" type="#_x0000_t75" alt="Related image" style="position:absolute;left:0;text-align:left;margin-left:365.95pt;margin-top:265.95pt;width:71.45pt;height:31.3pt;z-index:251673600;visibility:visible;mso-wrap-style:square;mso-wrap-edited:f;mso-width-percent:0;mso-height-percent:0;mso-width-percent:0;mso-height-percent:0">
-            <v:imagedata r:id="rId12" r:href="rId13"/>
+            <v:imagedata r:id="rId11" o:title="1*u7swL7CrX0UW_lIScu1eDQ"/>
           </v:shape>
         </w:pict>
       </w:r>
@@ -2930,12 +3221,36 @@
                                 <w:sz w:val="22"/>
                               </w:rPr>
                             </w:pPr>
+                          </w:p>
+                          <w:p>
+                            <w:pPr>
+                              <w:rPr>
+                                <w:color w:val="000000" w:themeColor="text1"/>
+                                <w:sz w:val="22"/>
+                              </w:rPr>
+                            </w:pPr>
                             <w:r>
                               <w:rPr>
                                 <w:color w:val="000000" w:themeColor="text1"/>
                                 <w:sz w:val="22"/>
                               </w:rPr>
-                              <w:t xml:space="preserve">H2O.ai ist eine skalierbare Machine Learning Plattform, die verschiedenste </w:t>
+                              <w:t xml:space="preserve">H2O.ai ist eine skalierbare </w:t>
+                            </w:r>
+                            <w:proofErr w:type="spellStart"/>
+                            <w:r>
+                              <w:rPr>
+                                <w:color w:val="000000" w:themeColor="text1"/>
+                                <w:sz w:val="22"/>
+                              </w:rPr>
+                              <w:t>Machine</w:t>
+                            </w:r>
+                            <w:proofErr w:type="spellEnd"/>
+                            <w:r>
+                              <w:rPr>
+                                <w:color w:val="000000" w:themeColor="text1"/>
+                                <w:sz w:val="22"/>
+                              </w:rPr>
+                              <w:t xml:space="preserve"> Learning Plattform, die verschiedenste </w:t>
                             </w:r>
                             <w:r>
                               <w:rPr>
@@ -3048,12 +3363,36 @@
                           <w:sz w:val="22"/>
                         </w:rPr>
                       </w:pPr>
+                    </w:p>
+                    <w:p>
+                      <w:pPr>
+                        <w:rPr>
+                          <w:color w:val="000000" w:themeColor="text1"/>
+                          <w:sz w:val="22"/>
+                        </w:rPr>
+                      </w:pPr>
                       <w:r>
                         <w:rPr>
                           <w:color w:val="000000" w:themeColor="text1"/>
                           <w:sz w:val="22"/>
                         </w:rPr>
-                        <w:t xml:space="preserve">H2O.ai ist eine skalierbare Machine Learning Plattform, die verschiedenste </w:t>
+                        <w:t xml:space="preserve">H2O.ai ist eine skalierbare </w:t>
+                      </w:r>
+                      <w:proofErr w:type="spellStart"/>
+                      <w:r>
+                        <w:rPr>
+                          <w:color w:val="000000" w:themeColor="text1"/>
+                          <w:sz w:val="22"/>
+                        </w:rPr>
+                        <w:t>Machine</w:t>
+                      </w:r>
+                      <w:proofErr w:type="spellEnd"/>
+                      <w:r>
+                        <w:rPr>
+                          <w:color w:val="000000" w:themeColor="text1"/>
+                          <w:sz w:val="22"/>
+                        </w:rPr>
+                        <w:t xml:space="preserve"> Learning Plattform, die verschiedenste </w:t>
                       </w:r>
                       <w:r>
                         <w:rPr>
@@ -3221,21 +3560,7 @@
                                 <w:color w:val="000000" w:themeColor="text1"/>
                                 <w:sz w:val="22"/>
                               </w:rPr>
-                              <w:t>Apache Kafka dient zur Speicherung der Prozessdaten und zum effizienten zur Verfügung</w:t>
-                            </w:r>
-                            <w:r>
-                              <w:rPr>
-                                <w:color w:val="000000" w:themeColor="text1"/>
-                                <w:sz w:val="22"/>
-                              </w:rPr>
-                              <w:t xml:space="preserve"> </w:t>
-                            </w:r>
-                            <w:r>
-                              <w:rPr>
-                                <w:color w:val="000000" w:themeColor="text1"/>
-                                <w:sz w:val="22"/>
-                              </w:rPr>
-                              <w:t xml:space="preserve">stellen der Daten für die </w:t>
+                              <w:t xml:space="preserve">Apache Kafka dient zur Speicherung der Prozessdaten und zum effizienten zur Verfügung stellen der Daten für die </w:t>
                             </w:r>
                             <w:r>
                               <w:rPr>
@@ -3610,7 +3935,7 @@
         </w:rPr>
         <w:pict>
           <v:shape id="Picture 27" o:spid="_x0000_s1027" type="#_x0000_t75" alt="Image result for R" style="position:absolute;left:0;text-align:left;margin-left:228.8pt;margin-top:263.25pt;width:49.05pt;height:38.05pt;z-index:251678720;visibility:visible;mso-wrap-style:square;mso-wrap-edited:f;mso-width-percent:0;mso-height-percent:0;mso-position-horizontal-relative:text;mso-position-vertical-relative:text;mso-width-percent:0;mso-height-percent:0">
-            <v:imagedata r:id="rId14" r:href="rId15"/>
+            <v:imagedata r:id="rId12" o:title="2000px-R_logo.svg"/>
           </v:shape>
         </w:pict>
       </w:r>
@@ -3918,7 +4243,7 @@
         </w:rPr>
         <w:pict>
           <v:shape id="Picture 18" o:spid="_x0000_s1026" type="#_x0000_t75" alt="Related image" style="position:absolute;left:0;text-align:left;margin-left:36.2pt;margin-top:262.25pt;width:72.4pt;height:38.05pt;z-index:251671552;visibility:visible;mso-wrap-style:square;mso-wrap-edited:f;mso-width-percent:0;mso-height-percent:0;mso-position-horizontal-relative:text;mso-position-vertical-relative:text;mso-width-percent:0;mso-height-percent:0">
-            <v:imagedata r:id="rId16" r:href="rId17"/>
+            <v:imagedata r:id="rId13" o:title="kafka-logo-wide"/>
           </v:shape>
         </w:pict>
       </w:r>
@@ -3943,7 +4268,7 @@
                     <pic:cNvPicPr/>
                   </pic:nvPicPr>
                   <pic:blipFill>
-                    <a:blip r:embed="rId18">
+                    <a:blip r:embed="rId14">
                       <a:alphaModFix amt="69000"/>
                       <a:extLst>
                         <a:ext uri="{28A0092B-C50C-407E-A947-70E740481C1C}">
@@ -4048,6 +4373,156 @@
         <w:jc w:val="center"/>
         <w:rPr>
           <w:rFonts w:ascii="Oswald Medium" w:hAnsi="Oswald Medium"/>
+        </w:rPr>
+      </w:pPr>
+    </w:p>
+    <w:p>
+      <w:pPr>
+        <w:jc w:val="center"/>
+        <w:rPr>
+          <w:rFonts w:ascii="Oswald Medium" w:hAnsi="Oswald Medium"/>
+        </w:rPr>
+      </w:pPr>
+    </w:p>
+    <w:p>
+      <w:pPr>
+        <w:jc w:val="center"/>
+        <w:rPr>
+          <w:rFonts w:ascii="Oswald Medium" w:hAnsi="Oswald Medium"/>
+        </w:rPr>
+      </w:pPr>
+    </w:p>
+    <w:p>
+      <w:pPr>
+        <w:jc w:val="center"/>
+        <w:rPr>
+          <w:rFonts w:ascii="Oswald Medium" w:hAnsi="Oswald Medium"/>
+        </w:rPr>
+      </w:pPr>
+    </w:p>
+    <w:p>
+      <w:pPr>
+        <w:jc w:val="center"/>
+        <w:rPr>
+          <w:rFonts w:ascii="Oswald Medium" w:hAnsi="Oswald Medium"/>
+          <w:sz w:val="32"/>
+        </w:rPr>
+      </w:pPr>
+      <w:r>
+        <w:rPr>
+          <w:rFonts w:ascii="Oswald Medium" w:hAnsi="Oswald Medium"/>
+          <w:sz w:val="32"/>
+        </w:rPr>
+        <w:t>Was ist eigentlich mit meinem Data Warehouse?</w:t>
+      </w:r>
+    </w:p>
+    <w:p>
+      <w:pPr>
+        <w:jc w:val="center"/>
+        <w:rPr>
+          <w:rFonts w:ascii="Oswald Medium" w:hAnsi="Oswald Medium"/>
+        </w:rPr>
+      </w:pPr>
+    </w:p>
+    <w:p>
+      <w:pPr>
+        <w:jc w:val="center"/>
+        <w:rPr>
+          <w:rFonts w:ascii="Oswald Medium" w:hAnsi="Oswald Medium"/>
+        </w:rPr>
+      </w:pPr>
+      <w:r>
+        <w:rPr>
+          <w:rFonts w:ascii="Oswald Medium" w:hAnsi="Oswald Medium"/>
+        </w:rPr>
+        <w:t>Die obe</w:t>
+      </w:r>
+      <w:r>
+        <w:rPr>
+          <w:rFonts w:ascii="Oswald Medium" w:hAnsi="Oswald Medium"/>
+        </w:rPr>
+        <w:t>n</w:t>
+      </w:r>
+      <w:r>
+        <w:rPr>
+          <w:rFonts w:ascii="Oswald Medium" w:hAnsi="Oswald Medium"/>
+        </w:rPr>
+        <w:t xml:space="preserve"> dargestellten Technologien beschreiben den </w:t>
+      </w:r>
+      <w:r>
+        <w:rPr>
+          <w:rFonts w:ascii="Oswald Medium" w:hAnsi="Oswald Medium"/>
+        </w:rPr>
+        <w:t>„</w:t>
+      </w:r>
+      <w:r>
+        <w:rPr>
+          <w:rFonts w:ascii="Oswald Medium" w:hAnsi="Oswald Medium"/>
+        </w:rPr>
+        <w:t>grüne Wiese</w:t>
+      </w:r>
+      <w:r>
+        <w:rPr>
+          <w:rFonts w:ascii="Oswald Medium" w:hAnsi="Oswald Medium"/>
+        </w:rPr>
+        <w:t>“-</w:t>
+      </w:r>
+      <w:r>
+        <w:rPr>
+          <w:rFonts w:ascii="Oswald Medium" w:hAnsi="Oswald Medium"/>
+        </w:rPr>
+        <w:t xml:space="preserve">Ansatz. </w:t>
+      </w:r>
+      <w:r>
+        <w:rPr>
+          <w:rFonts w:ascii="Oswald Medium" w:hAnsi="Oswald Medium"/>
+        </w:rPr>
+        <w:t>Sollten Sie bereits ein Data Warehouse im Einsatz haben, kann diese</w:t>
+      </w:r>
+      <w:r>
+        <w:rPr>
+          <w:rFonts w:ascii="Oswald Medium" w:hAnsi="Oswald Medium"/>
+        </w:rPr>
+        <w:t>s</w:t>
+      </w:r>
+      <w:r>
+        <w:rPr>
+          <w:rFonts w:ascii="Oswald Medium" w:hAnsi="Oswald Medium"/>
+        </w:rPr>
+        <w:t xml:space="preserve"> </w:t>
+      </w:r>
+      <w:r>
+        <w:rPr>
+          <w:rFonts w:ascii="Oswald Medium" w:hAnsi="Oswald Medium"/>
+        </w:rPr>
+        <w:t xml:space="preserve">natürlich </w:t>
+      </w:r>
+      <w:r>
+        <w:rPr>
+          <w:rFonts w:ascii="Oswald Medium" w:hAnsi="Oswald Medium"/>
+        </w:rPr>
+        <w:t>ebenfalls als Datenquelle für unseren Ansatz verwendet werden.</w:t>
+      </w:r>
+      <w:r>
+        <w:rPr>
+          <w:rFonts w:ascii="Oswald Medium" w:hAnsi="Oswald Medium"/>
+        </w:rPr>
+        <w:t xml:space="preserve"> </w:t>
+      </w:r>
+    </w:p>
+    <w:p>
+      <w:pPr>
+        <w:jc w:val="center"/>
+        <w:rPr>
+          <w:rFonts w:ascii="Oswald Medium" w:hAnsi="Oswald Medium"/>
+        </w:rPr>
+      </w:pPr>
+    </w:p>
+    <w:p>
+      <w:pPr>
+        <w:jc w:val="center"/>
+        <w:rPr>
+          <w:rFonts w:ascii="Oswald Medium" w:hAnsi="Oswald Medium"/>
           <w:b/>
           <w:sz w:val="32"/>
         </w:rPr>
@@ -4058,28 +4533,45 @@
           <w:b/>
           <w:sz w:val="32"/>
         </w:rPr>
-        <w:lastRenderedPageBreak/>
-        <w:t>Der Fluch der Datensammlung und -vorverarbeitung</w:t>
-      </w:r>
-    </w:p>
-    <w:p>
-      <w:pPr>
-        <w:jc w:val="center"/>
-        <w:rPr>
-          <w:rFonts w:ascii="Oswald Medium" w:hAnsi="Oswald Medium"/>
-        </w:rPr>
-      </w:pPr>
-    </w:p>
-    <w:p>
-      <w:pPr>
-        <w:jc w:val="center"/>
+        <w:t>Der Fluch der Datensammlung und -</w:t>
+      </w:r>
+      <w:proofErr w:type="spellStart"/>
+      <w:r>
+        <w:rPr>
+          <w:rFonts w:ascii="Oswald Medium" w:hAnsi="Oswald Medium"/>
+          <w:b/>
+          <w:sz w:val="32"/>
+        </w:rPr>
+        <w:t>vorverarbeitung</w:t>
+      </w:r>
+      <w:proofErr w:type="spellEnd"/>
+    </w:p>
+    <w:p>
+      <w:pPr>
+        <w:jc w:val="center"/>
+        <w:rPr>
+          <w:rFonts w:ascii="Oswald Medium" w:hAnsi="Oswald Medium"/>
+        </w:rPr>
+      </w:pPr>
+    </w:p>
+    <w:p>
+      <w:pPr>
+        <w:jc w:val="center"/>
+        <w:rPr>
+          <w:rFonts w:ascii="Oswald Medium" w:hAnsi="Oswald Medium"/>
+          <w:i/>
+          <w:color w:val="7EBCA9"/>
+        </w:rPr>
+      </w:pPr>
+      <w:r>
         <w:rPr>
           <w:rFonts w:ascii="Oswald Medium" w:hAnsi="Oswald Medium"/>
           <w:i/>
           <w:color w:val="7EBCA9"/>
           <w:lang w:val="en-US"/>
         </w:rPr>
-      </w:pPr>
+        <w:t xml:space="preserve">Data preparation accounts for about 80% </w:t>
+      </w:r>
       <w:r>
         <w:rPr>
           <w:rFonts w:ascii="Oswald Medium" w:hAnsi="Oswald Medium"/>
@@ -4087,7 +4579,7 @@
           <w:color w:val="7EBCA9"/>
           <w:lang w:val="en-US"/>
         </w:rPr>
-        <w:t xml:space="preserve">Data preparation accounts for about 80% </w:t>
+        <w:t>of t</w:t>
       </w:r>
       <w:r>
         <w:rPr>
@@ -4096,15 +4588,6 @@
           <w:color w:val="7EBCA9"/>
           <w:lang w:val="en-US"/>
         </w:rPr>
-        <w:t>of t</w:t>
-      </w:r>
-      <w:r>
-        <w:rPr>
-          <w:rFonts w:ascii="Oswald Medium" w:hAnsi="Oswald Medium"/>
-          <w:i/>
-          <w:color w:val="7EBCA9"/>
-          <w:lang w:val="en-US"/>
-        </w:rPr>
         <w:t xml:space="preserve">he work of data scientists. </w:t>
       </w:r>
       <w:r>
@@ -4113,7 +4596,6 @@
           <w:i/>
           <w:color w:val="7EBCA9"/>
           <w:sz w:val="15"/>
-          <w:lang w:val="en-US"/>
         </w:rPr>
         <w:t>Forbes</w:t>
       </w:r>
@@ -4123,22 +4605,102 @@
         <w:jc w:val="center"/>
         <w:rPr>
           <w:rFonts w:ascii="Oswald Medium" w:hAnsi="Oswald Medium"/>
-          <w:lang w:val="en-US"/>
-        </w:rPr>
-      </w:pPr>
-    </w:p>
-    <w:p>
-      <w:pPr>
-        <w:jc w:val="center"/>
-        <w:rPr>
-          <w:rFonts w:ascii="Oswald Medium" w:hAnsi="Oswald Medium"/>
-        </w:rPr>
-      </w:pPr>
-      <w:r>
-        <w:rPr>
-          <w:rFonts w:ascii="Oswald Medium" w:hAnsi="Oswald Medium"/>
-        </w:rPr>
-        <w:t xml:space="preserve">Den größten Aufwand bei </w:t>
+        </w:rPr>
+      </w:pPr>
+    </w:p>
+    <w:p>
+      <w:pPr>
+        <w:jc w:val="center"/>
+        <w:rPr>
+          <w:rFonts w:ascii="Oswald Medium" w:hAnsi="Oswald Medium"/>
+        </w:rPr>
+      </w:pPr>
+      <w:r>
+        <w:rPr>
+          <w:rFonts w:ascii="Oswald Medium" w:hAnsi="Oswald Medium"/>
+          <w:noProof/>
+        </w:rPr>
+        <w:drawing>
+          <wp:anchor distT="0" distB="0" distL="114300" distR="114300" simplePos="0" relativeHeight="251689984" behindDoc="0" locked="0" layoutInCell="1" allowOverlap="1">
+            <wp:simplePos x="0" y="0"/>
+            <wp:positionH relativeFrom="column">
+              <wp:posOffset>3344545</wp:posOffset>
+            </wp:positionH>
+            <wp:positionV relativeFrom="paragraph">
+              <wp:posOffset>93122</wp:posOffset>
+            </wp:positionV>
+            <wp:extent cx="2468880" cy="1656080"/>
+            <wp:effectExtent l="0" t="0" r="0" b="0"/>
+            <wp:wrapThrough wrapText="bothSides">
+              <wp:wrapPolygon edited="0">
+                <wp:start x="0" y="0"/>
+                <wp:lineTo x="0" y="21368"/>
+                <wp:lineTo x="21444" y="21368"/>
+                <wp:lineTo x="21444" y="0"/>
+                <wp:lineTo x="0" y="0"/>
+              </wp:wrapPolygon>
+            </wp:wrapThrough>
+            <wp:docPr id="14" name="Picture 14"/>
+            <wp:cNvGraphicFramePr>
+              <a:graphicFrameLocks xmlns:a="http://schemas.openxmlformats.org/drawingml/2006/main" noChangeAspect="1"/>
+            </wp:cNvGraphicFramePr>
+            <a:graphic xmlns:a="http://schemas.openxmlformats.org/drawingml/2006/main">
+              <a:graphicData uri="http://schemas.openxmlformats.org/drawingml/2006/picture">
+                <pic:pic xmlns:pic="http://schemas.openxmlformats.org/drawingml/2006/picture">
+                  <pic:nvPicPr>
+                    <pic:cNvPr id="14" name="bpmn.ai-skalierung-kerne.png"/>
+                    <pic:cNvPicPr/>
+                  </pic:nvPicPr>
+                  <pic:blipFill>
+                    <a:blip r:embed="rId15">
+                      <a:extLst>
+                        <a:ext uri="{28A0092B-C50C-407E-A947-70E740481C1C}">
+                          <a14:useLocalDpi xmlns:a14="http://schemas.microsoft.com/office/drawing/2010/main" val="0"/>
+                        </a:ext>
+                      </a:extLst>
+                    </a:blip>
+                    <a:stretch>
+                      <a:fillRect/>
+                    </a:stretch>
+                  </pic:blipFill>
+                  <pic:spPr>
+                    <a:xfrm>
+                      <a:off x="0" y="0"/>
+                      <a:ext cx="2468880" cy="1656080"/>
+                    </a:xfrm>
+                    <a:prstGeom prst="rect">
+                      <a:avLst/>
+                    </a:prstGeom>
+                  </pic:spPr>
+                </pic:pic>
+              </a:graphicData>
+            </a:graphic>
+            <wp14:sizeRelH relativeFrom="page">
+              <wp14:pctWidth>0</wp14:pctWidth>
+            </wp14:sizeRelH>
+            <wp14:sizeRelV relativeFrom="page">
+              <wp14:pctHeight>0</wp14:pctHeight>
+            </wp14:sizeRelV>
+          </wp:anchor>
+        </w:drawing>
+      </w:r>
+      <w:r>
+        <w:rPr>
+          <w:rFonts w:ascii="Oswald Medium" w:hAnsi="Oswald Medium"/>
+        </w:rPr>
+        <w:t>Der</w:t>
+      </w:r>
+      <w:r>
+        <w:rPr>
+          <w:rFonts w:ascii="Oswald Medium" w:hAnsi="Oswald Medium"/>
+        </w:rPr>
+        <w:t xml:space="preserve"> größte</w:t>
+      </w:r>
+      <w:r>
+        <w:rPr>
+          <w:rFonts w:ascii="Oswald Medium" w:hAnsi="Oswald Medium"/>
+        </w:rPr>
+        <w:t xml:space="preserve"> Aufwand bei </w:t>
       </w:r>
       <w:r>
         <w:rPr>
@@ -4150,7 +4712,7 @@
         <w:rPr>
           <w:rFonts w:ascii="Oswald Medium" w:hAnsi="Oswald Medium"/>
         </w:rPr>
-        <w:t xml:space="preserve">Analyse von Daten betreibt man </w:t>
+        <w:t xml:space="preserve">Analyse von Daten wird </w:t>
       </w:r>
       <w:r>
         <w:rPr>
@@ -4168,19 +4730,73 @@
         <w:rPr>
           <w:rFonts w:ascii="Oswald Medium" w:hAnsi="Oswald Medium"/>
         </w:rPr>
-        <w:t xml:space="preserve">ammlung und Vorverarbeitung. </w:t>
-      </w:r>
-      <w:r>
-        <w:rPr>
-          <w:rFonts w:ascii="Oswald Medium" w:hAnsi="Oswald Medium"/>
-        </w:rPr>
-        <w:t xml:space="preserve">Im Umfeld der Process Engines </w:t>
-      </w:r>
-      <w:r>
-        <w:rPr>
-          <w:rFonts w:ascii="Oswald Medium" w:hAnsi="Oswald Medium"/>
-        </w:rPr>
-        <w:t>lässt sich ein Großteil dieses Aufwands generalisieren, da sie nicht vom konkreten fachlichen Anwendungsfall abhängen. In der viadee haben wir diese Schritte soweit wie möglich generalisiert und skalierbar gestaltet. Weiterhin können wir individuelle fachliche Anforderungen einfach in unseren Ansatz integrieren</w:t>
+        <w:t>ammlung und Vorverarbeitung</w:t>
+      </w:r>
+      <w:r>
+        <w:rPr>
+          <w:rFonts w:ascii="Oswald Medium" w:hAnsi="Oswald Medium"/>
+        </w:rPr>
+        <w:t xml:space="preserve"> betrieben</w:t>
+      </w:r>
+      <w:r>
+        <w:rPr>
+          <w:rFonts w:ascii="Oswald Medium" w:hAnsi="Oswald Medium"/>
+        </w:rPr>
+        <w:t xml:space="preserve">. </w:t>
+      </w:r>
+      <w:r>
+        <w:rPr>
+          <w:rFonts w:ascii="Oswald Medium" w:hAnsi="Oswald Medium"/>
+        </w:rPr>
+        <w:t xml:space="preserve">Im Umfeld der </w:t>
+      </w:r>
+      <w:proofErr w:type="spellStart"/>
+      <w:r>
+        <w:rPr>
+          <w:rFonts w:ascii="Oswald Medium" w:hAnsi="Oswald Medium"/>
+        </w:rPr>
+        <w:t>Process</w:t>
+      </w:r>
+      <w:proofErr w:type="spellEnd"/>
+      <w:r>
+        <w:rPr>
+          <w:rFonts w:ascii="Oswald Medium" w:hAnsi="Oswald Medium"/>
+        </w:rPr>
+        <w:t xml:space="preserve"> </w:t>
+      </w:r>
+      <w:proofErr w:type="spellStart"/>
+      <w:r>
+        <w:rPr>
+          <w:rFonts w:ascii="Oswald Medium" w:hAnsi="Oswald Medium"/>
+        </w:rPr>
+        <w:t>Engines</w:t>
+      </w:r>
+      <w:proofErr w:type="spellEnd"/>
+      <w:r>
+        <w:rPr>
+          <w:rFonts w:ascii="Oswald Medium" w:hAnsi="Oswald Medium"/>
+        </w:rPr>
+        <w:t xml:space="preserve"> </w:t>
+      </w:r>
+      <w:r>
+        <w:rPr>
+          <w:rFonts w:ascii="Oswald Medium" w:hAnsi="Oswald Medium"/>
+        </w:rPr>
+        <w:t xml:space="preserve">lässt sich ein Großteil dieses Aufwands generalisieren, da sie nicht vom konkreten fachlichen Anwendungsfall abhängen. In der </w:t>
+      </w:r>
+      <w:proofErr w:type="spellStart"/>
+      <w:r>
+        <w:rPr>
+          <w:rFonts w:ascii="Oswald Medium" w:hAnsi="Oswald Medium"/>
+        </w:rPr>
+        <w:t>viadee</w:t>
+      </w:r>
+      <w:proofErr w:type="spellEnd"/>
+      <w:r>
+        <w:rPr>
+          <w:rFonts w:ascii="Oswald Medium" w:hAnsi="Oswald Medium"/>
+        </w:rPr>
+        <w:t xml:space="preserve"> haben wir diese Schritte soweit wie möglich generalisiert und skalierbar gestaltet. Weiterhin können wir individuelle fachliche Anforderungen einfach in unseren Ansatz integrieren</w:t>
       </w:r>
       <w:r>
         <w:rPr>
@@ -4202,6 +4818,8 @@
           <w:rFonts w:ascii="Oswald Medium" w:hAnsi="Oswald Medium"/>
         </w:rPr>
       </w:pPr>
+      <w:bookmarkStart w:id="0" w:name="_GoBack"/>
+      <w:bookmarkEnd w:id="0"/>
     </w:p>
     <w:p>
       <w:pPr>
@@ -4210,7 +4828,6 @@
           <w:rFonts w:ascii="Oswald Medium" w:hAnsi="Oswald Medium"/>
           <w:b/>
           <w:sz w:val="32"/>
-          <w:lang w:val="en-US"/>
         </w:rPr>
       </w:pPr>
       <w:r>
@@ -4218,7 +4835,6 @@
           <w:rFonts w:ascii="Oswald Medium" w:hAnsi="Oswald Medium"/>
           <w:b/>
           <w:sz w:val="32"/>
-          <w:lang w:val="en-US"/>
         </w:rPr>
         <w:t>We</w:t>
       </w:r>
@@ -4227,7 +4843,6 @@
           <w:rFonts w:ascii="Oswald Medium" w:hAnsi="Oswald Medium"/>
           <w:b/>
           <w:sz w:val="32"/>
-          <w:lang w:val="en-US"/>
         </w:rPr>
         <w:t xml:space="preserve">iterführende </w:t>
       </w:r>
@@ -4236,7 +4851,6 @@
           <w:rFonts w:ascii="Oswald Medium" w:hAnsi="Oswald Medium"/>
           <w:b/>
           <w:sz w:val="32"/>
-          <w:lang w:val="en-US"/>
         </w:rPr>
         <w:t>Informationen</w:t>
       </w:r>
@@ -4246,7 +4860,6 @@
         <w:jc w:val="center"/>
         <w:rPr>
           <w:rFonts w:ascii="Oswald Medium" w:hAnsi="Oswald Medium"/>
-          <w:lang w:val="en-US"/>
         </w:rPr>
       </w:pPr>
     </w:p>
@@ -4267,7 +4880,21 @@
         <w:rPr>
           <w:rFonts w:ascii="Oswald Medium" w:hAnsi="Oswald Medium"/>
         </w:rPr>
-        <w:t xml:space="preserve">zum Thema Business Process Management und </w:t>
+        <w:t xml:space="preserve">zum Thema Business </w:t>
+      </w:r>
+      <w:proofErr w:type="spellStart"/>
+      <w:r>
+        <w:rPr>
+          <w:rFonts w:ascii="Oswald Medium" w:hAnsi="Oswald Medium"/>
+        </w:rPr>
+        <w:t>Process</w:t>
+      </w:r>
+      <w:proofErr w:type="spellEnd"/>
+      <w:r>
+        <w:rPr>
+          <w:rFonts w:ascii="Oswald Medium" w:hAnsi="Oswald Medium"/>
+        </w:rPr>
+        <w:t xml:space="preserve"> Management und </w:t>
       </w:r>
       <w:r>
         <w:rPr>
@@ -4293,70 +4920,140 @@
         </w:rPr>
         <w:t xml:space="preserve">n zum Thema </w:t>
       </w:r>
-      <w:hyperlink r:id="rId19" w:history="1">
+      <w:hyperlink r:id="rId16" w:history="1">
         <w:r>
           <w:rPr>
             <w:rStyle w:val="Hyperlink"/>
             <w:rFonts w:ascii="Oswald Medium" w:hAnsi="Oswald Medium"/>
           </w:rPr>
-          <w:t>Business Process Management</w:t>
+          <w:t xml:space="preserve">Business </w:t>
         </w:r>
-      </w:hyperlink>
-      <w:r>
-        <w:rPr>
-          <w:rFonts w:ascii="Oswald Medium" w:hAnsi="Oswald Medium"/>
-        </w:rPr>
-        <w:t xml:space="preserve"> und</w:t>
-      </w:r>
-      <w:r>
-        <w:rPr>
-          <w:rFonts w:ascii="Oswald Medium" w:hAnsi="Oswald Medium"/>
-        </w:rPr>
-        <w:t xml:space="preserve"> unserem </w:t>
-      </w:r>
-      <w:hyperlink r:id="rId20" w:history="1">
+        <w:proofErr w:type="spellStart"/>
         <w:r>
           <w:rPr>
             <w:rStyle w:val="Hyperlink"/>
             <w:rFonts w:ascii="Oswald Medium" w:hAnsi="Oswald Medium"/>
           </w:rPr>
-          <w:t>viadee Process Warehouse</w:t>
+          <w:t>Process</w:t>
         </w:r>
-      </w:hyperlink>
-      <w:r>
-        <w:rPr>
-          <w:rFonts w:ascii="Oswald Medium" w:hAnsi="Oswald Medium"/>
-        </w:rPr>
-        <w:t>.</w:t>
-      </w:r>
-    </w:p>
-    <w:p>
-      <w:pPr>
-        <w:jc w:val="center"/>
-        <w:rPr>
-          <w:rFonts w:ascii="Oswald Medium" w:hAnsi="Oswald Medium"/>
-          <w:color w:val="000000" w:themeColor="text1"/>
-        </w:rPr>
-      </w:pPr>
-      <w:r>
-        <w:rPr>
-          <w:rFonts w:ascii="Oswald Medium" w:hAnsi="Oswald Medium"/>
-        </w:rPr>
-        <w:t xml:space="preserve">Besuchen Sie uns auch auf Der CamundaCon, wo Dr. Frank Köhne über unsere </w:t>
-      </w:r>
-      <w:hyperlink r:id="rId21" w:history="1">
+        <w:proofErr w:type="spellEnd"/>
         <w:r>
           <w:rPr>
             <w:rStyle w:val="Hyperlink"/>
             <w:rFonts w:ascii="Oswald Medium" w:hAnsi="Oswald Medium"/>
           </w:rPr>
-          <w:t>Erfahrungen mit der Duni</w:t>
+          <w:t xml:space="preserve"> Management</w:t>
         </w:r>
       </w:hyperlink>
       <w:r>
         <w:rPr>
           <w:rFonts w:ascii="Oswald Medium" w:hAnsi="Oswald Medium"/>
         </w:rPr>
+        <w:t xml:space="preserve"> und</w:t>
+      </w:r>
+      <w:r>
+        <w:rPr>
+          <w:rFonts w:ascii="Oswald Medium" w:hAnsi="Oswald Medium"/>
+        </w:rPr>
+        <w:t xml:space="preserve"> unserem </w:t>
+      </w:r>
+      <w:hyperlink r:id="rId17" w:history="1">
+        <w:proofErr w:type="spellStart"/>
+        <w:r>
+          <w:rPr>
+            <w:rStyle w:val="Hyperlink"/>
+            <w:rFonts w:ascii="Oswald Medium" w:hAnsi="Oswald Medium"/>
+          </w:rPr>
+          <w:t>viadee</w:t>
+        </w:r>
+        <w:proofErr w:type="spellEnd"/>
+        <w:r>
+          <w:rPr>
+            <w:rStyle w:val="Hyperlink"/>
+            <w:rFonts w:ascii="Oswald Medium" w:hAnsi="Oswald Medium"/>
+          </w:rPr>
+          <w:t xml:space="preserve"> </w:t>
+        </w:r>
+        <w:proofErr w:type="spellStart"/>
+        <w:r>
+          <w:rPr>
+            <w:rStyle w:val="Hyperlink"/>
+            <w:rFonts w:ascii="Oswald Medium" w:hAnsi="Oswald Medium"/>
+          </w:rPr>
+          <w:t>Process</w:t>
+        </w:r>
+        <w:proofErr w:type="spellEnd"/>
+        <w:r>
+          <w:rPr>
+            <w:rStyle w:val="Hyperlink"/>
+            <w:rFonts w:ascii="Oswald Medium" w:hAnsi="Oswald Medium"/>
+          </w:rPr>
+          <w:t xml:space="preserve"> Warehouse</w:t>
+        </w:r>
+      </w:hyperlink>
+      <w:r>
+        <w:rPr>
+          <w:rFonts w:ascii="Oswald Medium" w:hAnsi="Oswald Medium"/>
+        </w:rPr>
+        <w:t>.</w:t>
+      </w:r>
+    </w:p>
+    <w:p>
+      <w:pPr>
+        <w:jc w:val="center"/>
+        <w:rPr>
+          <w:rFonts w:ascii="Oswald Medium" w:hAnsi="Oswald Medium"/>
+          <w:color w:val="000000" w:themeColor="text1"/>
+        </w:rPr>
+      </w:pPr>
+      <w:r>
+        <w:rPr>
+          <w:rFonts w:ascii="Oswald Medium" w:hAnsi="Oswald Medium"/>
+        </w:rPr>
+        <w:t>Besuchen Sie uns auch auf d</w:t>
+      </w:r>
+      <w:r>
+        <w:rPr>
+          <w:rFonts w:ascii="Oswald Medium" w:hAnsi="Oswald Medium"/>
+        </w:rPr>
+        <w:t xml:space="preserve">er </w:t>
+      </w:r>
+      <w:proofErr w:type="spellStart"/>
+      <w:r>
+        <w:rPr>
+          <w:rFonts w:ascii="Oswald Medium" w:hAnsi="Oswald Medium"/>
+        </w:rPr>
+        <w:t>CamundaCon</w:t>
+      </w:r>
+      <w:proofErr w:type="spellEnd"/>
+      <w:r>
+        <w:rPr>
+          <w:rFonts w:ascii="Oswald Medium" w:hAnsi="Oswald Medium"/>
+        </w:rPr>
+        <w:t xml:space="preserve">, wo Dr. Frank Köhne über unsere </w:t>
+      </w:r>
+      <w:hyperlink r:id="rId18" w:history="1">
+        <w:r>
+          <w:rPr>
+            <w:rStyle w:val="Hyperlink"/>
+            <w:rFonts w:ascii="Oswald Medium" w:hAnsi="Oswald Medium"/>
+          </w:rPr>
+          <w:t xml:space="preserve">Erfahrungen mit der </w:t>
+        </w:r>
+        <w:proofErr w:type="spellStart"/>
+        <w:r>
+          <w:rPr>
+            <w:rStyle w:val="Hyperlink"/>
+            <w:rFonts w:ascii="Oswald Medium" w:hAnsi="Oswald Medium"/>
+          </w:rPr>
+          <w:t>Duni</w:t>
+        </w:r>
+        <w:proofErr w:type="spellEnd"/>
+      </w:hyperlink>
+      <w:r>
+        <w:rPr>
+          <w:rFonts w:ascii="Oswald Medium" w:hAnsi="Oswald Medium"/>
+        </w:rPr>
         <w:t xml:space="preserve"> </w:t>
       </w:r>
       <w:r>
@@ -4380,9 +5077,25 @@
           <w:rFonts w:ascii="Oswald Medium" w:hAnsi="Oswald Medium"/>
           <w:color w:val="000000" w:themeColor="text1"/>
         </w:rPr>
-        <w:t xml:space="preserve">Bei weiterem Interessen im Bereich Business Intelligence finden Sie </w:t>
-      </w:r>
-      <w:hyperlink r:id="rId22" w:history="1">
+        <w:t xml:space="preserve">Bei weiterem Interessen im Bereich Business </w:t>
+      </w:r>
+      <w:proofErr w:type="spellStart"/>
+      <w:r>
+        <w:rPr>
+          <w:rFonts w:ascii="Oswald Medium" w:hAnsi="Oswald Medium"/>
+          <w:color w:val="000000" w:themeColor="text1"/>
+        </w:rPr>
+        <w:t>Intelligence</w:t>
+      </w:r>
+      <w:proofErr w:type="spellEnd"/>
+      <w:r>
+        <w:rPr>
+          <w:rFonts w:ascii="Oswald Medium" w:hAnsi="Oswald Medium"/>
+          <w:color w:val="000000" w:themeColor="text1"/>
+        </w:rPr>
+        <w:t xml:space="preserve"> finden Sie </w:t>
+      </w:r>
+      <w:hyperlink r:id="rId19" w:history="1">
         <w:r>
           <w:rPr>
             <w:rStyle w:val="Hyperlink"/>
@@ -5637,7 +6350,7 @@
 </file>
 
 <file path=customXml/itemProps1.xml><?xml version="1.0" encoding="utf-8"?>
-<ds:datastoreItem xmlns:ds="http://schemas.openxmlformats.org/officeDocument/2006/customXml" ds:itemID="{32499AD5-A53D-7148-99A3-93D3CDB2A77E}">
+<ds:datastoreItem xmlns:ds="http://schemas.openxmlformats.org/officeDocument/2006/customXml" ds:itemID="{FF14DE03-9B44-124D-9420-ABEA849FD79F}">
   <ds:schemaRefs>
     <ds:schemaRef ds:uri="http://schemas.openxmlformats.org/officeDocument/2006/bibliography"/>
   </ds:schemaRefs>

</xml_diff>